<commit_message>
URLs updated in testcases #61
</commit_message>
<xml_diff>
--- a/Test/Extended Test Cases_reviewed.docx
+++ b/Test/Extended Test Cases_reviewed.docx
@@ -3014,16 +3014,6 @@
               </w:rPr>
               <w:t>./customStops</w:t>
             </w:r>
-            <w:r>
-              <w:rPr>
-                <w:rFonts w:cstheme="minorHAnsi"/>
-                <w:bCs/>
-                <w:color w:val="000000"/>
-                <w:sz w:val="24"/>
-                <w:szCs w:val="24"/>
-              </w:rPr>
-              <w:t>/newRequest</w:t>
-            </w:r>
           </w:p>
           <w:p>
             <w:pPr>
@@ -3814,17 +3804,7 @@
                 <w:sz w:val="24"/>
                 <w:szCs w:val="24"/>
               </w:rPr>
-              <w:t>App requests pending customStops for given lineId</w:t>
-            </w:r>
-            <w:r>
-              <w:rPr>
-                <w:rFonts w:cstheme="minorHAnsi"/>
-                <w:bCs/>
-                <w:color w:val="000000"/>
-                <w:sz w:val="24"/>
-                <w:szCs w:val="24"/>
-              </w:rPr>
-              <w:t>; no requests for this line</w:t>
+              <w:t>App requests pending customStops for given lineId; no requests for this line</w:t>
             </w:r>
           </w:p>
         </w:tc>
@@ -3970,17 +3950,7 @@
                 <w:sz w:val="24"/>
                 <w:szCs w:val="24"/>
               </w:rPr>
-              <w:t>App requests pending customStops for given lineId;</w:t>
-            </w:r>
-            <w:r>
-              <w:rPr>
-                <w:rFonts w:cstheme="minorHAnsi"/>
-                <w:bCs/>
-                <w:color w:val="000000"/>
-                <w:sz w:val="24"/>
-                <w:szCs w:val="24"/>
-              </w:rPr>
-              <w:t xml:space="preserve"> requests for that line have pickUpTime before current time</w:t>
+              <w:t>App requests pending customStops for given lineId; requests for that line have pickUpTime before current time</w:t>
             </w:r>
           </w:p>
         </w:tc>
@@ -4167,7 +4137,37 @@
                 <w:sz w:val="24"/>
                 <w:szCs w:val="24"/>
               </w:rPr>
-              <w:t>./customStop/updStatus</w:t>
+              <w:t>./customStop</w:t>
+            </w:r>
+            <w:r>
+              <w:rPr>
+                <w:rFonts w:cstheme="minorHAnsi"/>
+                <w:bCs/>
+                <w:color w:val="000000"/>
+                <w:sz w:val="24"/>
+                <w:szCs w:val="24"/>
+              </w:rPr>
+              <w:t>s</w:t>
+            </w:r>
+            <w:r>
+              <w:rPr>
+                <w:rFonts w:cstheme="minorHAnsi"/>
+                <w:bCs/>
+                <w:color w:val="000000"/>
+                <w:sz w:val="24"/>
+                <w:szCs w:val="24"/>
+              </w:rPr>
+              <w:t>/</w:t>
+            </w:r>
+            <w:r>
+              <w:rPr>
+                <w:rFonts w:cstheme="minorHAnsi"/>
+                <w:bCs/>
+                <w:color w:val="000000"/>
+                <w:sz w:val="24"/>
+                <w:szCs w:val="24"/>
+              </w:rPr>
+              <w:t>{requestId}</w:t>
             </w:r>
           </w:p>
           <w:p>
@@ -4263,67 +4263,6 @@
                 <w:szCs w:val="24"/>
               </w:rPr>
               <w:t>{</w:t>
-            </w:r>
-          </w:p>
-          <w:p>
-            <w:pPr>
-              <w:rPr>
-                <w:rFonts w:cstheme="minorHAnsi"/>
-                <w:bCs/>
-                <w:color w:val="000000"/>
-                <w:sz w:val="24"/>
-                <w:szCs w:val="24"/>
-              </w:rPr>
-            </w:pPr>
-            <w:r>
-              <w:rPr>
-                <w:rFonts w:cstheme="minorHAnsi"/>
-                <w:bCs/>
-                <w:color w:val="000000"/>
-                <w:sz w:val="24"/>
-                <w:szCs w:val="24"/>
-              </w:rPr>
-              <w:t>"</w:t>
-            </w:r>
-            <w:r>
-              <w:rPr>
-                <w:rFonts w:cstheme="minorHAnsi"/>
-                <w:bCs/>
-                <w:color w:val="000000"/>
-                <w:sz w:val="24"/>
-                <w:szCs w:val="24"/>
-              </w:rPr>
-              <w:t>requestId</w:t>
-            </w:r>
-            <w:r>
-              <w:rPr>
-                <w:rFonts w:cstheme="minorHAnsi"/>
-                <w:bCs/>
-                <w:color w:val="000000"/>
-                <w:sz w:val="24"/>
-                <w:szCs w:val="24"/>
-              </w:rPr>
-              <w:t>":</w:t>
-            </w:r>
-            <w:r>
-              <w:rPr>
-                <w:rFonts w:cstheme="minorHAnsi"/>
-                <w:bCs/>
-                <w:color w:val="000000"/>
-                <w:sz w:val="24"/>
-                <w:szCs w:val="24"/>
-              </w:rPr>
-              <w:t>number</w:t>
-            </w:r>
-            <w:r>
-              <w:rPr>
-                <w:rFonts w:cstheme="minorHAnsi"/>
-                <w:bCs/>
-                <w:color w:val="000000"/>
-                <w:sz w:val="24"/>
-                <w:szCs w:val="24"/>
-              </w:rPr>
-              <w:t>,</w:t>
             </w:r>
           </w:p>
           <w:p>
@@ -4541,7 +4480,27 @@
                 <w:sz w:val="24"/>
                 <w:szCs w:val="24"/>
               </w:rPr>
-              <w:t>/customStop?requestId={requestId}&amp;</w:t>
+              <w:t>/customStop</w:t>
+            </w:r>
+            <w:r>
+              <w:rPr>
+                <w:rFonts w:cstheme="minorHAnsi"/>
+                <w:bCs/>
+                <w:color w:val="000000"/>
+                <w:sz w:val="24"/>
+                <w:szCs w:val="24"/>
+              </w:rPr>
+              <w:t>s</w:t>
+            </w:r>
+            <w:r>
+              <w:rPr>
+                <w:rFonts w:cstheme="minorHAnsi"/>
+                <w:bCs/>
+                <w:color w:val="000000"/>
+                <w:sz w:val="24"/>
+                <w:szCs w:val="24"/>
+              </w:rPr>
+              <w:t>?requestId={requestId}&amp;</w:t>
             </w:r>
             <w:r>
               <w:rPr>
@@ -4653,14 +4612,7 @@
               <w:rPr>
                 <w:rFonts w:ascii="Liberation Sans" w:hAnsi="Liberation Sans"/>
               </w:rPr>
-              <w:t xml:space="preserve">: Response to </w:t>
-            </w:r>
-            <w:r>
-              <w:rPr>
-                <w:rFonts w:ascii="Liberation Sans" w:hAnsi="Liberation Sans"/>
-              </w:rPr>
-              <w:lastRenderedPageBreak/>
-              <w:t>custom stop request</w:t>
+              <w:t>: Response to custom stop request</w:t>
             </w:r>
           </w:p>
         </w:tc>
@@ -4688,7 +4640,6 @@
                 <w:sz w:val="24"/>
                 <w:szCs w:val="24"/>
               </w:rPr>
-              <w:lastRenderedPageBreak/>
               <w:t>DriverApp send status as complete</w:t>
             </w:r>
           </w:p>
@@ -4788,8 +4739,6 @@
       <w:r>
         <w:t>, Ricarda Rosemann</w:t>
       </w:r>
-      <w:bookmarkStart w:id="0" w:name="_GoBack"/>
-      <w:bookmarkEnd w:id="0"/>
     </w:p>
     <w:p>
       <w:pPr>
@@ -4807,6 +4756,8 @@
         </w:rPr>
         <w:t>: C</w:t>
       </w:r>
+      <w:bookmarkStart w:id="0" w:name="_GoBack"/>
+      <w:bookmarkEnd w:id="0"/>
       <w:r>
         <w:t>omplete</w:t>
       </w:r>
@@ -5963,7 +5914,7 @@
 </file>
 
 <file path=customXml/itemProps1.xml><?xml version="1.0" encoding="utf-8"?>
-<ds:datastoreItem xmlns:ds="http://schemas.openxmlformats.org/officeDocument/2006/customXml" ds:itemID="{3609D6F1-733D-4D40-86D1-8DEFA72653BE}">
+<ds:datastoreItem xmlns:ds="http://schemas.openxmlformats.org/officeDocument/2006/customXml" ds:itemID="{2C0FF76E-0194-47E8-A3F2-BC1DBC5DF6DD}">
   <ds:schemaRefs>
     <ds:schemaRef ds:uri="http://schemas.openxmlformats.org/officeDocument/2006/bibliography"/>
   </ds:schemaRefs>

</xml_diff>

<commit_message>
New Test has been tested and document has been updated for further review.
</commit_message>
<xml_diff>
--- a/Test/Extended Test Cases_reviewed.docx
+++ b/Test/Extended Test Cases_reviewed.docx
@@ -4315,7 +4315,7 @@
         <w:tc>
           <w:tcPr>
             <w:tcW w:w="846" w:type="dxa"/>
-            <w:shd w:val="clear" w:color="auto" w:fill="FFFFFF" w:themeFill="background1"/>
+            <w:shd w:val="clear" w:color="auto" w:fill="A8D08D" w:themeFill="accent6" w:themeFillTint="99"/>
             <w:vAlign w:val="center"/>
           </w:tcPr>
           <w:p>
@@ -4333,7 +4333,7 @@
         <w:tc>
           <w:tcPr>
             <w:tcW w:w="1559" w:type="dxa"/>
-            <w:shd w:val="clear" w:color="auto" w:fill="FFFFFF" w:themeFill="background1"/>
+            <w:shd w:val="clear" w:color="auto" w:fill="A8D08D" w:themeFill="accent6" w:themeFillTint="99"/>
             <w:vAlign w:val="center"/>
           </w:tcPr>
           <w:p>
@@ -4360,7 +4360,7 @@
         <w:tc>
           <w:tcPr>
             <w:tcW w:w="1701" w:type="dxa"/>
-            <w:shd w:val="clear" w:color="auto" w:fill="FFFFFF" w:themeFill="background1"/>
+            <w:shd w:val="clear" w:color="auto" w:fill="A8D08D" w:themeFill="accent6" w:themeFillTint="99"/>
             <w:vAlign w:val="center"/>
           </w:tcPr>
           <w:p>
@@ -4398,7 +4398,7 @@
         <w:tc>
           <w:tcPr>
             <w:tcW w:w="2126" w:type="dxa"/>
-            <w:shd w:val="clear" w:color="auto" w:fill="FFFFFF" w:themeFill="background1"/>
+            <w:shd w:val="clear" w:color="auto" w:fill="A8D08D" w:themeFill="accent6" w:themeFillTint="99"/>
             <w:vAlign w:val="center"/>
           </w:tcPr>
           <w:p>
@@ -4623,7 +4623,7 @@
         <w:tc>
           <w:tcPr>
             <w:tcW w:w="2268" w:type="dxa"/>
-            <w:shd w:val="clear" w:color="auto" w:fill="FFFFFF" w:themeFill="background1"/>
+            <w:shd w:val="clear" w:color="auto" w:fill="A8D08D" w:themeFill="accent6" w:themeFillTint="99"/>
             <w:vAlign w:val="center"/>
           </w:tcPr>
           <w:p>
@@ -4651,27 +4651,39 @@
         <w:tc>
           <w:tcPr>
             <w:tcW w:w="1957" w:type="dxa"/>
-            <w:shd w:val="clear" w:color="auto" w:fill="FFFFFF" w:themeFill="background1"/>
-            <w:vAlign w:val="center"/>
-          </w:tcPr>
-          <w:p>
-            <w:pPr>
-              <w:rPr>
-                <w:rFonts w:cstheme="minorHAnsi"/>
-                <w:bCs/>
-                <w:color w:val="000000"/>
-                <w:sz w:val="24"/>
-                <w:szCs w:val="24"/>
-              </w:rPr>
-            </w:pPr>
-          </w:p>
-        </w:tc>
+            <w:shd w:val="clear" w:color="auto" w:fill="A8D08D" w:themeFill="accent6" w:themeFillTint="99"/>
+            <w:vAlign w:val="center"/>
+          </w:tcPr>
+          <w:p>
+            <w:pPr>
+              <w:rPr>
+                <w:rFonts w:cstheme="minorHAnsi"/>
+                <w:bCs/>
+                <w:color w:val="000000"/>
+                <w:sz w:val="24"/>
+                <w:szCs w:val="24"/>
+              </w:rPr>
+            </w:pPr>
+            <w:r>
+              <w:rPr>
+                <w:rFonts w:cstheme="minorHAnsi"/>
+                <w:bCs/>
+                <w:color w:val="000000"/>
+                <w:sz w:val="24"/>
+                <w:szCs w:val="24"/>
+              </w:rPr>
+              <w:t>Passed</w:t>
+            </w:r>
+          </w:p>
+        </w:tc>
+        <w:bookmarkStart w:id="0" w:name="_GoBack"/>
+        <w:bookmarkEnd w:id="0"/>
       </w:tr>
       <w:tr>
         <w:tc>
           <w:tcPr>
             <w:tcW w:w="846" w:type="dxa"/>
-            <w:shd w:val="clear" w:color="auto" w:fill="FFFFFF" w:themeFill="background1"/>
+            <w:shd w:val="clear" w:color="auto" w:fill="A8D08D" w:themeFill="accent6" w:themeFillTint="99"/>
             <w:vAlign w:val="center"/>
           </w:tcPr>
           <w:p>
@@ -4689,7 +4701,7 @@
         <w:tc>
           <w:tcPr>
             <w:tcW w:w="1559" w:type="dxa"/>
-            <w:shd w:val="clear" w:color="auto" w:fill="FFFFFF" w:themeFill="background1"/>
+            <w:shd w:val="clear" w:color="auto" w:fill="A8D08D" w:themeFill="accent6" w:themeFillTint="99"/>
             <w:vAlign w:val="center"/>
           </w:tcPr>
           <w:p>
@@ -4703,7 +4715,7 @@
         <w:tc>
           <w:tcPr>
             <w:tcW w:w="1701" w:type="dxa"/>
-            <w:shd w:val="clear" w:color="auto" w:fill="FFFFFF" w:themeFill="background1"/>
+            <w:shd w:val="clear" w:color="auto" w:fill="A8D08D" w:themeFill="accent6" w:themeFillTint="99"/>
             <w:vAlign w:val="center"/>
           </w:tcPr>
           <w:p>
@@ -4731,7 +4743,7 @@
         <w:tc>
           <w:tcPr>
             <w:tcW w:w="2126" w:type="dxa"/>
-            <w:shd w:val="clear" w:color="auto" w:fill="FFFFFF" w:themeFill="background1"/>
+            <w:shd w:val="clear" w:color="auto" w:fill="A8D08D" w:themeFill="accent6" w:themeFillTint="99"/>
             <w:vAlign w:val="center"/>
           </w:tcPr>
           <w:p>
@@ -4799,7 +4811,7 @@
         <w:tc>
           <w:tcPr>
             <w:tcW w:w="2268" w:type="dxa"/>
-            <w:shd w:val="clear" w:color="auto" w:fill="FFFFFF" w:themeFill="background1"/>
+            <w:shd w:val="clear" w:color="auto" w:fill="A8D08D" w:themeFill="accent6" w:themeFillTint="99"/>
             <w:vAlign w:val="center"/>
           </w:tcPr>
           <w:p>
@@ -4827,19 +4839,29 @@
         <w:tc>
           <w:tcPr>
             <w:tcW w:w="1957" w:type="dxa"/>
-            <w:shd w:val="clear" w:color="auto" w:fill="FFFFFF" w:themeFill="background1"/>
-            <w:vAlign w:val="center"/>
-          </w:tcPr>
-          <w:p>
-            <w:pPr>
-              <w:rPr>
-                <w:rFonts w:cstheme="minorHAnsi"/>
-                <w:bCs/>
-                <w:color w:val="000000"/>
-                <w:sz w:val="24"/>
-                <w:szCs w:val="24"/>
-              </w:rPr>
-            </w:pPr>
+            <w:shd w:val="clear" w:color="auto" w:fill="A8D08D" w:themeFill="accent6" w:themeFillTint="99"/>
+            <w:vAlign w:val="center"/>
+          </w:tcPr>
+          <w:p>
+            <w:pPr>
+              <w:rPr>
+                <w:rFonts w:cstheme="minorHAnsi"/>
+                <w:bCs/>
+                <w:color w:val="000000"/>
+                <w:sz w:val="24"/>
+                <w:szCs w:val="24"/>
+              </w:rPr>
+            </w:pPr>
+            <w:r>
+              <w:rPr>
+                <w:rFonts w:cstheme="minorHAnsi"/>
+                <w:bCs/>
+                <w:color w:val="000000"/>
+                <w:sz w:val="24"/>
+                <w:szCs w:val="24"/>
+              </w:rPr>
+              <w:t>Passed</w:t>
+            </w:r>
           </w:p>
         </w:tc>
       </w:tr>
@@ -5084,8 +5106,6 @@
         </w:rPr>
         <w:t>in-progress</w:t>
       </w:r>
-      <w:bookmarkStart w:id="0" w:name="_GoBack"/>
-      <w:bookmarkEnd w:id="0"/>
     </w:p>
     <w:sectPr>
       <w:pgSz w:w="11907" w:h="16839" w:code="9"/>
@@ -6206,7 +6226,7 @@
 </file>
 
 <file path=customXml/itemProps1.xml><?xml version="1.0" encoding="utf-8"?>
-<ds:datastoreItem xmlns:ds="http://schemas.openxmlformats.org/officeDocument/2006/customXml" ds:itemID="{4265FE10-6AA1-4C48-9EF8-216DFBB0B9B8}">
+<ds:datastoreItem xmlns:ds="http://schemas.openxmlformats.org/officeDocument/2006/customXml" ds:itemID="{DB27F3B8-AE2F-4462-B437-882A26629EE6}">
   <ds:schemaRefs>
     <ds:schemaRef ds:uri="http://schemas.openxmlformats.org/officeDocument/2006/bibliography"/>
   </ds:schemaRefs>

</xml_diff>

<commit_message>
review extended test cases #61
</commit_message>
<xml_diff>
--- a/Test/Extended Test Cases_reviewed.docx
+++ b/Test/Extended Test Cases_reviewed.docx
@@ -150,6 +150,7 @@
       </w:tblPr>
       <w:tblGrid>
         <w:gridCol w:w="846"/>
+        <w:gridCol w:w="846"/>
         <w:gridCol w:w="1559"/>
         <w:gridCol w:w="1701"/>
         <w:gridCol w:w="2126"/>
@@ -161,6 +162,38 @@
           <w:tcPr>
             <w:tcW w:w="846" w:type="dxa"/>
             <w:shd w:val="clear" w:color="auto" w:fill="BFBFBF" w:themeFill="background1" w:themeFillShade="BF"/>
+          </w:tcPr>
+          <w:p>
+            <w:pPr>
+              <w:jc w:val="center"/>
+              <w:rPr>
+                <w:rFonts w:cstheme="minorHAnsi"/>
+                <w:b/>
+                <w:bCs/>
+                <w:color w:val="000000"/>
+                <w:sz w:val="24"/>
+                <w:szCs w:val="24"/>
+              </w:rPr>
+            </w:pPr>
+            <w:r>
+              <w:rPr>
+                <w:rFonts w:cstheme="minorHAnsi"/>
+                <w:b/>
+                <w:bCs/>
+                <w:color w:val="000000"/>
+                <w:sz w:val="24"/>
+                <w:szCs w:val="24"/>
+              </w:rPr>
+              <w:t>Sr.no</w:t>
+            </w:r>
+            <w:bookmarkStart w:id="0" w:name="_GoBack"/>
+            <w:bookmarkEnd w:id="0"/>
+          </w:p>
+        </w:tc>
+        <w:tc>
+          <w:tcPr>
+            <w:tcW w:w="846" w:type="dxa"/>
+            <w:shd w:val="clear" w:color="auto" w:fill="BFBFBF" w:themeFill="background1" w:themeFillShade="BF"/>
             <w:vAlign w:val="center"/>
           </w:tcPr>
           <w:p>
@@ -343,6 +376,34 @@
         </w:tc>
       </w:tr>
       <w:tr>
+        <w:tc>
+          <w:tcPr>
+            <w:tcW w:w="846" w:type="dxa"/>
+            <w:shd w:val="clear" w:color="auto" w:fill="A8D08D" w:themeFill="accent6" w:themeFillTint="99"/>
+          </w:tcPr>
+          <w:p>
+            <w:pPr>
+              <w:jc w:val="center"/>
+              <w:rPr>
+                <w:rFonts w:cstheme="minorHAnsi"/>
+                <w:bCs/>
+                <w:color w:val="000000"/>
+                <w:sz w:val="24"/>
+                <w:szCs w:val="24"/>
+              </w:rPr>
+            </w:pPr>
+            <w:r>
+              <w:rPr>
+                <w:rFonts w:cstheme="minorHAnsi"/>
+                <w:bCs/>
+                <w:color w:val="000000"/>
+                <w:sz w:val="24"/>
+                <w:szCs w:val="24"/>
+              </w:rPr>
+              <w:t>1</w:t>
+            </w:r>
+          </w:p>
+        </w:tc>
         <w:tc>
           <w:tcPr>
             <w:tcW w:w="846" w:type="dxa"/>
@@ -506,6 +567,33 @@
         </w:tc>
       </w:tr>
       <w:tr>
+        <w:tc>
+          <w:tcPr>
+            <w:tcW w:w="846" w:type="dxa"/>
+          </w:tcPr>
+          <w:p>
+            <w:pPr>
+              <w:jc w:val="center"/>
+              <w:rPr>
+                <w:rFonts w:cstheme="minorHAnsi"/>
+                <w:bCs/>
+                <w:color w:val="000000"/>
+                <w:sz w:val="24"/>
+                <w:szCs w:val="24"/>
+              </w:rPr>
+            </w:pPr>
+            <w:r>
+              <w:rPr>
+                <w:rFonts w:cstheme="minorHAnsi"/>
+                <w:bCs/>
+                <w:color w:val="000000"/>
+                <w:sz w:val="24"/>
+                <w:szCs w:val="24"/>
+              </w:rPr>
+              <w:t>2</w:t>
+            </w:r>
+          </w:p>
+        </w:tc>
         <w:tc>
           <w:tcPr>
             <w:tcW w:w="846" w:type="dxa"/>
@@ -644,6 +732,34 @@
           <w:tcPr>
             <w:tcW w:w="846" w:type="dxa"/>
             <w:shd w:val="clear" w:color="auto" w:fill="A8D08D" w:themeFill="accent6" w:themeFillTint="99"/>
+          </w:tcPr>
+          <w:p>
+            <w:pPr>
+              <w:jc w:val="center"/>
+              <w:rPr>
+                <w:rFonts w:cstheme="minorHAnsi"/>
+                <w:bCs/>
+                <w:color w:val="000000"/>
+                <w:sz w:val="24"/>
+                <w:szCs w:val="24"/>
+              </w:rPr>
+            </w:pPr>
+            <w:r>
+              <w:rPr>
+                <w:rFonts w:cstheme="minorHAnsi"/>
+                <w:bCs/>
+                <w:color w:val="000000"/>
+                <w:sz w:val="24"/>
+                <w:szCs w:val="24"/>
+              </w:rPr>
+              <w:t>3</w:t>
+            </w:r>
+          </w:p>
+        </w:tc>
+        <w:tc>
+          <w:tcPr>
+            <w:tcW w:w="846" w:type="dxa"/>
+            <w:shd w:val="clear" w:color="auto" w:fill="A8D08D" w:themeFill="accent6" w:themeFillTint="99"/>
             <w:vAlign w:val="center"/>
           </w:tcPr>
           <w:p>
@@ -813,6 +929,33 @@
         <w:tc>
           <w:tcPr>
             <w:tcW w:w="846" w:type="dxa"/>
+          </w:tcPr>
+          <w:p>
+            <w:pPr>
+              <w:jc w:val="center"/>
+              <w:rPr>
+                <w:rFonts w:cstheme="minorHAnsi"/>
+                <w:bCs/>
+                <w:color w:val="000000"/>
+                <w:sz w:val="24"/>
+                <w:szCs w:val="24"/>
+              </w:rPr>
+            </w:pPr>
+            <w:r>
+              <w:rPr>
+                <w:rFonts w:cstheme="minorHAnsi"/>
+                <w:bCs/>
+                <w:color w:val="000000"/>
+                <w:sz w:val="24"/>
+                <w:szCs w:val="24"/>
+              </w:rPr>
+              <w:t>4</w:t>
+            </w:r>
+          </w:p>
+        </w:tc>
+        <w:tc>
+          <w:tcPr>
+            <w:tcW w:w="846" w:type="dxa"/>
             <w:vAlign w:val="center"/>
           </w:tcPr>
           <w:p>
@@ -944,6 +1087,34 @@
         </w:tc>
       </w:tr>
       <w:tr>
+        <w:tc>
+          <w:tcPr>
+            <w:tcW w:w="846" w:type="dxa"/>
+            <w:shd w:val="clear" w:color="auto" w:fill="A8D08D" w:themeFill="accent6" w:themeFillTint="99"/>
+          </w:tcPr>
+          <w:p>
+            <w:pPr>
+              <w:jc w:val="center"/>
+              <w:rPr>
+                <w:rFonts w:cstheme="minorHAnsi"/>
+                <w:bCs/>
+                <w:color w:val="000000"/>
+                <w:sz w:val="24"/>
+                <w:szCs w:val="24"/>
+              </w:rPr>
+            </w:pPr>
+            <w:r>
+              <w:rPr>
+                <w:rFonts w:cstheme="minorHAnsi"/>
+                <w:bCs/>
+                <w:color w:val="000000"/>
+                <w:sz w:val="24"/>
+                <w:szCs w:val="24"/>
+              </w:rPr>
+              <w:t>5</w:t>
+            </w:r>
+          </w:p>
+        </w:tc>
         <w:tc>
           <w:tcPr>
             <w:tcW w:w="846" w:type="dxa"/>
@@ -1106,6 +1277,34 @@
           <w:tcPr>
             <w:tcW w:w="846" w:type="dxa"/>
             <w:shd w:val="clear" w:color="auto" w:fill="A8D08D" w:themeFill="accent6" w:themeFillTint="99"/>
+          </w:tcPr>
+          <w:p>
+            <w:pPr>
+              <w:jc w:val="center"/>
+              <w:rPr>
+                <w:rFonts w:cstheme="minorHAnsi"/>
+                <w:bCs/>
+                <w:color w:val="000000"/>
+                <w:sz w:val="24"/>
+                <w:szCs w:val="24"/>
+              </w:rPr>
+            </w:pPr>
+            <w:r>
+              <w:rPr>
+                <w:rFonts w:cstheme="minorHAnsi"/>
+                <w:bCs/>
+                <w:color w:val="000000"/>
+                <w:sz w:val="24"/>
+                <w:szCs w:val="24"/>
+              </w:rPr>
+              <w:t>6</w:t>
+            </w:r>
+          </w:p>
+        </w:tc>
+        <w:tc>
+          <w:tcPr>
+            <w:tcW w:w="846" w:type="dxa"/>
+            <w:shd w:val="clear" w:color="auto" w:fill="A8D08D" w:themeFill="accent6" w:themeFillTint="99"/>
             <w:vAlign w:val="center"/>
           </w:tcPr>
           <w:p>
@@ -1264,6 +1463,34 @@
           <w:tcPr>
             <w:tcW w:w="846" w:type="dxa"/>
             <w:shd w:val="clear" w:color="auto" w:fill="A8D08D" w:themeFill="accent6" w:themeFillTint="99"/>
+          </w:tcPr>
+          <w:p>
+            <w:pPr>
+              <w:jc w:val="center"/>
+              <w:rPr>
+                <w:rFonts w:cstheme="minorHAnsi"/>
+                <w:bCs/>
+                <w:color w:val="000000"/>
+                <w:sz w:val="24"/>
+                <w:szCs w:val="24"/>
+              </w:rPr>
+            </w:pPr>
+            <w:r>
+              <w:rPr>
+                <w:rFonts w:cstheme="minorHAnsi"/>
+                <w:bCs/>
+                <w:color w:val="000000"/>
+                <w:sz w:val="24"/>
+                <w:szCs w:val="24"/>
+              </w:rPr>
+              <w:t>7</w:t>
+            </w:r>
+          </w:p>
+        </w:tc>
+        <w:tc>
+          <w:tcPr>
+            <w:tcW w:w="846" w:type="dxa"/>
+            <w:shd w:val="clear" w:color="auto" w:fill="A8D08D" w:themeFill="accent6" w:themeFillTint="99"/>
             <w:vAlign w:val="center"/>
           </w:tcPr>
           <w:p>
@@ -1422,6 +1649,34 @@
           <w:tcPr>
             <w:tcW w:w="846" w:type="dxa"/>
             <w:shd w:val="clear" w:color="auto" w:fill="A8D08D" w:themeFill="accent6" w:themeFillTint="99"/>
+          </w:tcPr>
+          <w:p>
+            <w:pPr>
+              <w:jc w:val="center"/>
+              <w:rPr>
+                <w:rFonts w:cstheme="minorHAnsi"/>
+                <w:bCs/>
+                <w:color w:val="000000"/>
+                <w:sz w:val="24"/>
+                <w:szCs w:val="24"/>
+              </w:rPr>
+            </w:pPr>
+            <w:r>
+              <w:rPr>
+                <w:rFonts w:cstheme="minorHAnsi"/>
+                <w:bCs/>
+                <w:color w:val="000000"/>
+                <w:sz w:val="24"/>
+                <w:szCs w:val="24"/>
+              </w:rPr>
+              <w:t>8</w:t>
+            </w:r>
+          </w:p>
+        </w:tc>
+        <w:tc>
+          <w:tcPr>
+            <w:tcW w:w="846" w:type="dxa"/>
+            <w:shd w:val="clear" w:color="auto" w:fill="A8D08D" w:themeFill="accent6" w:themeFillTint="99"/>
             <w:vAlign w:val="center"/>
           </w:tcPr>
           <w:p>
@@ -1732,17 +1987,7 @@
                 <w:szCs w:val="24"/>
               </w:rPr>
               <w:lastRenderedPageBreak/>
-              <w:t>Result status 200</w:t>
-            </w:r>
-            <w:r>
-              <w:rPr>
-                <w:rFonts w:cstheme="minorHAnsi"/>
-                <w:bCs/>
-                <w:color w:val="000000"/>
-                <w:sz w:val="24"/>
-                <w:szCs w:val="24"/>
-              </w:rPr>
-              <w:t>,</w:t>
+              <w:t>Result status 200,</w:t>
             </w:r>
           </w:p>
           <w:p>
@@ -1832,10 +2077,10 @@
         <w:tc>
           <w:tcPr>
             <w:tcW w:w="846" w:type="dxa"/>
-            <w:vAlign w:val="center"/>
-          </w:tcPr>
-          <w:p>
-            <w:pPr>
+          </w:tcPr>
+          <w:p>
+            <w:pPr>
+              <w:jc w:val="center"/>
               <w:rPr>
                 <w:rFonts w:cstheme="minorHAnsi"/>
                 <w:bCs/>
@@ -1853,6 +2098,33 @@
                 <w:szCs w:val="24"/>
               </w:rPr>
               <w:lastRenderedPageBreak/>
+              <w:t>9</w:t>
+            </w:r>
+          </w:p>
+        </w:tc>
+        <w:tc>
+          <w:tcPr>
+            <w:tcW w:w="846" w:type="dxa"/>
+            <w:vAlign w:val="center"/>
+          </w:tcPr>
+          <w:p>
+            <w:pPr>
+              <w:rPr>
+                <w:rFonts w:cstheme="minorHAnsi"/>
+                <w:bCs/>
+                <w:color w:val="000000"/>
+                <w:sz w:val="24"/>
+                <w:szCs w:val="24"/>
+              </w:rPr>
+            </w:pPr>
+            <w:r>
+              <w:rPr>
+                <w:rFonts w:cstheme="minorHAnsi"/>
+                <w:bCs/>
+                <w:color w:val="000000"/>
+                <w:sz w:val="24"/>
+                <w:szCs w:val="24"/>
+              </w:rPr>
               <w:t>IC_B2</w:t>
             </w:r>
           </w:p>
@@ -1969,6 +2241,33 @@
         <w:tc>
           <w:tcPr>
             <w:tcW w:w="846" w:type="dxa"/>
+          </w:tcPr>
+          <w:p>
+            <w:pPr>
+              <w:jc w:val="center"/>
+              <w:rPr>
+                <w:rFonts w:cstheme="minorHAnsi"/>
+                <w:bCs/>
+                <w:color w:val="000000"/>
+                <w:sz w:val="24"/>
+                <w:szCs w:val="24"/>
+              </w:rPr>
+            </w:pPr>
+            <w:r>
+              <w:rPr>
+                <w:rFonts w:cstheme="minorHAnsi"/>
+                <w:bCs/>
+                <w:color w:val="000000"/>
+                <w:sz w:val="24"/>
+                <w:szCs w:val="24"/>
+              </w:rPr>
+              <w:t>10</w:t>
+            </w:r>
+          </w:p>
+        </w:tc>
+        <w:tc>
+          <w:tcPr>
+            <w:tcW w:w="846" w:type="dxa"/>
             <w:vAlign w:val="center"/>
           </w:tcPr>
           <w:p>
@@ -2103,6 +2402,33 @@
         <w:tc>
           <w:tcPr>
             <w:tcW w:w="846" w:type="dxa"/>
+          </w:tcPr>
+          <w:p>
+            <w:pPr>
+              <w:jc w:val="center"/>
+              <w:rPr>
+                <w:rFonts w:cstheme="minorHAnsi"/>
+                <w:bCs/>
+                <w:color w:val="000000"/>
+                <w:sz w:val="24"/>
+                <w:szCs w:val="24"/>
+              </w:rPr>
+            </w:pPr>
+            <w:r>
+              <w:rPr>
+                <w:rFonts w:cstheme="minorHAnsi"/>
+                <w:bCs/>
+                <w:color w:val="000000"/>
+                <w:sz w:val="24"/>
+                <w:szCs w:val="24"/>
+              </w:rPr>
+              <w:t>11</w:t>
+            </w:r>
+          </w:p>
+        </w:tc>
+        <w:tc>
+          <w:tcPr>
+            <w:tcW w:w="846" w:type="dxa"/>
             <w:vAlign w:val="center"/>
           </w:tcPr>
           <w:p>
@@ -2238,6 +2564,34 @@
           <w:tcPr>
             <w:tcW w:w="846" w:type="dxa"/>
             <w:shd w:val="clear" w:color="auto" w:fill="A8D08D" w:themeFill="accent6" w:themeFillTint="99"/>
+          </w:tcPr>
+          <w:p>
+            <w:pPr>
+              <w:jc w:val="center"/>
+              <w:rPr>
+                <w:rFonts w:cstheme="minorHAnsi"/>
+                <w:bCs/>
+                <w:color w:val="000000"/>
+                <w:sz w:val="24"/>
+                <w:szCs w:val="24"/>
+              </w:rPr>
+            </w:pPr>
+            <w:r>
+              <w:rPr>
+                <w:rFonts w:cstheme="minorHAnsi"/>
+                <w:bCs/>
+                <w:color w:val="000000"/>
+                <w:sz w:val="24"/>
+                <w:szCs w:val="24"/>
+              </w:rPr>
+              <w:t>12</w:t>
+            </w:r>
+          </w:p>
+        </w:tc>
+        <w:tc>
+          <w:tcPr>
+            <w:tcW w:w="846" w:type="dxa"/>
+            <w:shd w:val="clear" w:color="auto" w:fill="A8D08D" w:themeFill="accent6" w:themeFillTint="99"/>
             <w:vAlign w:val="center"/>
           </w:tcPr>
           <w:p>
@@ -2558,17 +2912,7 @@
                 <w:sz w:val="24"/>
                 <w:szCs w:val="24"/>
               </w:rPr>
-              <w:t>Result status 200</w:t>
-            </w:r>
-            <w:r>
-              <w:rPr>
-                <w:rFonts w:cstheme="minorHAnsi"/>
-                <w:bCs/>
-                <w:color w:val="000000"/>
-                <w:sz w:val="24"/>
-                <w:szCs w:val="24"/>
-              </w:rPr>
-              <w:t>, GPS Data of bus is stored, timestamp not changed</w:t>
+              <w:t>Result status 200, GPS Data of bus is stored, timestamp not changed</w:t>
             </w:r>
           </w:p>
         </w:tc>
@@ -2739,6 +3083,34 @@
           <w:tcPr>
             <w:tcW w:w="846" w:type="dxa"/>
             <w:shd w:val="clear" w:color="auto" w:fill="A8D08D" w:themeFill="accent6" w:themeFillTint="99"/>
+          </w:tcPr>
+          <w:p>
+            <w:pPr>
+              <w:jc w:val="center"/>
+              <w:rPr>
+                <w:rFonts w:cstheme="minorHAnsi"/>
+                <w:bCs/>
+                <w:color w:val="000000"/>
+                <w:sz w:val="24"/>
+                <w:szCs w:val="24"/>
+              </w:rPr>
+            </w:pPr>
+            <w:r>
+              <w:rPr>
+                <w:rFonts w:cstheme="minorHAnsi"/>
+                <w:bCs/>
+                <w:color w:val="000000"/>
+                <w:sz w:val="24"/>
+                <w:szCs w:val="24"/>
+              </w:rPr>
+              <w:t>13</w:t>
+            </w:r>
+          </w:p>
+        </w:tc>
+        <w:tc>
+          <w:tcPr>
+            <w:tcW w:w="846" w:type="dxa"/>
+            <w:shd w:val="clear" w:color="auto" w:fill="A8D08D" w:themeFill="accent6" w:themeFillTint="99"/>
             <w:vAlign w:val="center"/>
           </w:tcPr>
           <w:p>
@@ -2909,6 +3281,34 @@
           <w:tcPr>
             <w:tcW w:w="846" w:type="dxa"/>
             <w:shd w:val="clear" w:color="auto" w:fill="A8D08D" w:themeFill="accent6" w:themeFillTint="99"/>
+          </w:tcPr>
+          <w:p>
+            <w:pPr>
+              <w:jc w:val="center"/>
+              <w:rPr>
+                <w:rFonts w:cstheme="minorHAnsi"/>
+                <w:bCs/>
+                <w:color w:val="000000"/>
+                <w:sz w:val="24"/>
+                <w:szCs w:val="24"/>
+              </w:rPr>
+            </w:pPr>
+            <w:r>
+              <w:rPr>
+                <w:rFonts w:cstheme="minorHAnsi"/>
+                <w:bCs/>
+                <w:color w:val="000000"/>
+                <w:sz w:val="24"/>
+                <w:szCs w:val="24"/>
+              </w:rPr>
+              <w:t>14</w:t>
+            </w:r>
+          </w:p>
+        </w:tc>
+        <w:tc>
+          <w:tcPr>
+            <w:tcW w:w="846" w:type="dxa"/>
+            <w:shd w:val="clear" w:color="auto" w:fill="A8D08D" w:themeFill="accent6" w:themeFillTint="99"/>
             <w:vAlign w:val="center"/>
           </w:tcPr>
           <w:p>
@@ -3467,78 +3867,28 @@
                 <w:sz w:val="24"/>
                 <w:szCs w:val="24"/>
               </w:rPr>
-              <w:t>Result status</w:t>
-            </w:r>
-            <w:r>
-              <w:rPr>
-                <w:rFonts w:cstheme="minorHAnsi"/>
-                <w:bCs/>
-                <w:color w:val="000000"/>
-                <w:sz w:val="24"/>
-                <w:szCs w:val="24"/>
-              </w:rPr>
-              <w:t xml:space="preserve"> 200;</w:t>
-            </w:r>
-          </w:p>
-          <w:p>
-            <w:pPr>
-              <w:rPr>
-                <w:rFonts w:cstheme="minorHAnsi"/>
-                <w:bCs/>
-                <w:color w:val="000000"/>
-                <w:sz w:val="24"/>
-                <w:szCs w:val="24"/>
-              </w:rPr>
-            </w:pPr>
-            <w:r>
-              <w:rPr>
-                <w:rFonts w:cstheme="minorHAnsi"/>
-                <w:bCs/>
-                <w:color w:val="000000"/>
-                <w:sz w:val="24"/>
-                <w:szCs w:val="24"/>
-              </w:rPr>
-              <w:t>New custom stop with assigned requestId,</w:t>
-            </w:r>
-            <w:r>
-              <w:rPr>
-                <w:rFonts w:cstheme="minorHAnsi"/>
-                <w:bCs/>
-                <w:color w:val="000000"/>
-                <w:sz w:val="24"/>
-                <w:szCs w:val="24"/>
-              </w:rPr>
-              <w:t xml:space="preserve"> lineID, pickUpTime, location,  number of per</w:t>
-            </w:r>
-            <w:r>
-              <w:rPr>
-                <w:rFonts w:cstheme="minorHAnsi"/>
-                <w:bCs/>
-                <w:color w:val="000000"/>
-                <w:sz w:val="24"/>
-                <w:szCs w:val="24"/>
-              </w:rPr>
-              <w:t>sons</w:t>
-            </w:r>
-            <w:r>
-              <w:rPr>
-                <w:rFonts w:cstheme="minorHAnsi"/>
-                <w:bCs/>
-                <w:color w:val="000000"/>
-                <w:sz w:val="24"/>
-                <w:szCs w:val="24"/>
-              </w:rPr>
-              <w:t>on, deviceID, information of passenger include</w:t>
-            </w:r>
-            <w:r>
-              <w:rPr>
-                <w:rFonts w:cstheme="minorHAnsi"/>
-                <w:bCs/>
-                <w:color w:val="000000"/>
-                <w:sz w:val="24"/>
-                <w:szCs w:val="24"/>
-              </w:rPr>
-              <w:t>d name, address, and assistance, status and timestamp</w:t>
+              <w:t>Result status 200;</w:t>
+            </w:r>
+          </w:p>
+          <w:p>
+            <w:pPr>
+              <w:rPr>
+                <w:rFonts w:cstheme="minorHAnsi"/>
+                <w:bCs/>
+                <w:color w:val="000000"/>
+                <w:sz w:val="24"/>
+                <w:szCs w:val="24"/>
+              </w:rPr>
+            </w:pPr>
+            <w:r>
+              <w:rPr>
+                <w:rFonts w:cstheme="minorHAnsi"/>
+                <w:bCs/>
+                <w:color w:val="000000"/>
+                <w:sz w:val="24"/>
+                <w:szCs w:val="24"/>
+              </w:rPr>
+              <w:t>New custom stop with assigned requestId, lineID, pickUpTime, location,  number of personson, deviceID, information of passenger included name, address, and assistance, status and timestamp</w:t>
             </w:r>
           </w:p>
         </w:tc>
@@ -3566,17 +3916,7 @@
                 <w:sz w:val="24"/>
                 <w:szCs w:val="24"/>
               </w:rPr>
-              <w:t>Passed</w:t>
-            </w:r>
-            <w:r>
-              <w:rPr>
-                <w:rFonts w:cstheme="minorHAnsi"/>
-                <w:bCs/>
-                <w:color w:val="000000"/>
-                <w:sz w:val="24"/>
-                <w:szCs w:val="24"/>
-              </w:rPr>
-              <w:t xml:space="preserve"> with the following request data;</w:t>
+              <w:t>Passed with the following request data;</w:t>
             </w:r>
           </w:p>
           <w:p>
@@ -3818,6 +4158,35 @@
           <w:tcPr>
             <w:tcW w:w="846" w:type="dxa"/>
             <w:shd w:val="clear" w:color="auto" w:fill="A8D08D" w:themeFill="accent6" w:themeFillTint="99"/>
+          </w:tcPr>
+          <w:p>
+            <w:pPr>
+              <w:jc w:val="center"/>
+              <w:rPr>
+                <w:rFonts w:cstheme="minorHAnsi"/>
+                <w:bCs/>
+                <w:color w:val="000000"/>
+                <w:sz w:val="24"/>
+                <w:szCs w:val="24"/>
+              </w:rPr>
+            </w:pPr>
+            <w:r>
+              <w:rPr>
+                <w:rFonts w:cstheme="minorHAnsi"/>
+                <w:bCs/>
+                <w:color w:val="000000"/>
+                <w:sz w:val="24"/>
+                <w:szCs w:val="24"/>
+              </w:rPr>
+              <w:lastRenderedPageBreak/>
+              <w:t>14</w:t>
+            </w:r>
+          </w:p>
+        </w:tc>
+        <w:tc>
+          <w:tcPr>
+            <w:tcW w:w="846" w:type="dxa"/>
+            <w:shd w:val="clear" w:color="auto" w:fill="A8D08D" w:themeFill="accent6" w:themeFillTint="99"/>
             <w:vAlign w:val="center"/>
           </w:tcPr>
           <w:p>
@@ -3870,27 +4239,7 @@
                 <w:sz w:val="24"/>
                 <w:szCs w:val="24"/>
               </w:rPr>
-              <w:t xml:space="preserve">Request from CitizenApp with lineId has been stored, </w:t>
-            </w:r>
-            <w:r>
-              <w:rPr>
-                <w:rFonts w:cstheme="minorHAnsi"/>
-                <w:bCs/>
-                <w:color w:val="000000"/>
-                <w:sz w:val="24"/>
-                <w:szCs w:val="24"/>
-              </w:rPr>
-              <w:t>Driver</w:t>
-            </w:r>
-            <w:r>
-              <w:rPr>
-                <w:rFonts w:cstheme="minorHAnsi"/>
-                <w:bCs/>
-                <w:color w:val="000000"/>
-                <w:sz w:val="24"/>
-                <w:szCs w:val="24"/>
-              </w:rPr>
-              <w:t>App requests pending customStops for given lineId</w:t>
+              <w:t>Request from CitizenApp with lineId has been stored, DriverApp requests pending customStops for given lineId</w:t>
             </w:r>
           </w:p>
         </w:tc>
@@ -3918,27 +4267,7 @@
                 <w:sz w:val="24"/>
                 <w:szCs w:val="24"/>
               </w:rPr>
-              <w:t>./customStops</w:t>
-            </w:r>
-            <w:r>
-              <w:rPr>
-                <w:rFonts w:cstheme="minorHAnsi"/>
-                <w:bCs/>
-                <w:color w:val="000000"/>
-                <w:sz w:val="24"/>
-                <w:szCs w:val="24"/>
-              </w:rPr>
-              <w:t>?</w:t>
-            </w:r>
-            <w:r>
-              <w:rPr>
-                <w:rFonts w:cstheme="minorHAnsi"/>
-                <w:bCs/>
-                <w:color w:val="000000"/>
-                <w:sz w:val="24"/>
-                <w:szCs w:val="24"/>
-              </w:rPr>
-              <w:t>lineId={lineId}</w:t>
+              <w:t>./customStops?lineId={lineId}</w:t>
             </w:r>
           </w:p>
         </w:tc>
@@ -3994,17 +4323,7 @@
                 <w:sz w:val="24"/>
                 <w:szCs w:val="24"/>
               </w:rPr>
-              <w:t>Passed</w:t>
-            </w:r>
-            <w:r>
-              <w:rPr>
-                <w:rFonts w:cstheme="minorHAnsi"/>
-                <w:bCs/>
-                <w:color w:val="000000"/>
-                <w:sz w:val="24"/>
-                <w:szCs w:val="24"/>
-              </w:rPr>
-              <w:t xml:space="preserve"> with lineId = 1 and get all the specified output.</w:t>
+              <w:t>Passed with lineId = 1 and get all the specified output.</w:t>
             </w:r>
           </w:p>
         </w:tc>
@@ -4014,6 +4333,34 @@
           <w:tcPr>
             <w:tcW w:w="846" w:type="dxa"/>
             <w:shd w:val="clear" w:color="auto" w:fill="FFFFFF" w:themeFill="background1"/>
+          </w:tcPr>
+          <w:p>
+            <w:pPr>
+              <w:jc w:val="center"/>
+              <w:rPr>
+                <w:rFonts w:cstheme="minorHAnsi"/>
+                <w:bCs/>
+                <w:color w:val="000000"/>
+                <w:sz w:val="24"/>
+                <w:szCs w:val="24"/>
+              </w:rPr>
+            </w:pPr>
+            <w:r>
+              <w:rPr>
+                <w:rFonts w:cstheme="minorHAnsi"/>
+                <w:bCs/>
+                <w:color w:val="000000"/>
+                <w:sz w:val="24"/>
+                <w:szCs w:val="24"/>
+              </w:rPr>
+              <w:t>15</w:t>
+            </w:r>
+          </w:p>
+        </w:tc>
+        <w:tc>
+          <w:tcPr>
+            <w:tcW w:w="846" w:type="dxa"/>
+            <w:shd w:val="clear" w:color="auto" w:fill="FFFFFF" w:themeFill="background1"/>
             <w:vAlign w:val="center"/>
           </w:tcPr>
           <w:p>
@@ -4066,17 +4413,7 @@
                 <w:sz w:val="24"/>
                 <w:szCs w:val="24"/>
               </w:rPr>
-              <w:t>Driver</w:t>
-            </w:r>
-            <w:r>
-              <w:rPr>
-                <w:rFonts w:cstheme="minorHAnsi"/>
-                <w:bCs/>
-                <w:color w:val="000000"/>
-                <w:sz w:val="24"/>
-                <w:szCs w:val="24"/>
-              </w:rPr>
-              <w:t>App requests pending customStops for given lineId; no requests for this line</w:t>
+              <w:t>DriverApp requests pending customStops for given lineId; no requests for this line</w:t>
             </w:r>
           </w:p>
         </w:tc>
@@ -4160,6 +4497,34 @@
           <w:tcPr>
             <w:tcW w:w="846" w:type="dxa"/>
             <w:shd w:val="clear" w:color="auto" w:fill="A8D08D" w:themeFill="accent6" w:themeFillTint="99"/>
+          </w:tcPr>
+          <w:p>
+            <w:pPr>
+              <w:jc w:val="center"/>
+              <w:rPr>
+                <w:rFonts w:cstheme="minorHAnsi"/>
+                <w:bCs/>
+                <w:color w:val="000000"/>
+                <w:sz w:val="24"/>
+                <w:szCs w:val="24"/>
+              </w:rPr>
+            </w:pPr>
+            <w:r>
+              <w:rPr>
+                <w:rFonts w:cstheme="minorHAnsi"/>
+                <w:bCs/>
+                <w:color w:val="000000"/>
+                <w:sz w:val="24"/>
+                <w:szCs w:val="24"/>
+              </w:rPr>
+              <w:t>16</w:t>
+            </w:r>
+          </w:p>
+        </w:tc>
+        <w:tc>
+          <w:tcPr>
+            <w:tcW w:w="846" w:type="dxa"/>
+            <w:shd w:val="clear" w:color="auto" w:fill="A8D08D" w:themeFill="accent6" w:themeFillTint="99"/>
             <w:vAlign w:val="center"/>
           </w:tcPr>
           <w:p>
@@ -4212,17 +4577,7 @@
                 <w:sz w:val="24"/>
                 <w:szCs w:val="24"/>
               </w:rPr>
-              <w:t>Driver</w:t>
-            </w:r>
-            <w:r>
-              <w:rPr>
-                <w:rFonts w:cstheme="minorHAnsi"/>
-                <w:bCs/>
-                <w:color w:val="000000"/>
-                <w:sz w:val="24"/>
-                <w:szCs w:val="24"/>
-              </w:rPr>
-              <w:t>App requests pending customStops for given lineId; requests for that line have pickUpTime before current time</w:t>
+              <w:t>DriverApp requests pending customStops for given lineId; requests for that line have pickUpTime before current time</w:t>
             </w:r>
           </w:p>
         </w:tc>
@@ -4316,6 +4671,34 @@
           <w:tcPr>
             <w:tcW w:w="846" w:type="dxa"/>
             <w:shd w:val="clear" w:color="auto" w:fill="A8D08D" w:themeFill="accent6" w:themeFillTint="99"/>
+          </w:tcPr>
+          <w:p>
+            <w:pPr>
+              <w:jc w:val="center"/>
+              <w:rPr>
+                <w:rFonts w:cstheme="minorHAnsi"/>
+                <w:bCs/>
+                <w:color w:val="000000"/>
+                <w:sz w:val="24"/>
+                <w:szCs w:val="24"/>
+              </w:rPr>
+            </w:pPr>
+            <w:r>
+              <w:rPr>
+                <w:rFonts w:cstheme="minorHAnsi"/>
+                <w:bCs/>
+                <w:color w:val="000000"/>
+                <w:sz w:val="24"/>
+                <w:szCs w:val="24"/>
+              </w:rPr>
+              <w:t>17</w:t>
+            </w:r>
+          </w:p>
+        </w:tc>
+        <w:tc>
+          <w:tcPr>
+            <w:tcW w:w="846" w:type="dxa"/>
+            <w:shd w:val="clear" w:color="auto" w:fill="A8D08D" w:themeFill="accent6" w:themeFillTint="99"/>
             <w:vAlign w:val="center"/>
           </w:tcPr>
           <w:p>
@@ -4381,17 +4764,7 @@
                 <w:sz w:val="24"/>
                 <w:szCs w:val="24"/>
               </w:rPr>
-              <w:t>Driver</w:t>
-            </w:r>
-            <w:r>
-              <w:rPr>
-                <w:rFonts w:cstheme="minorHAnsi"/>
-                <w:bCs/>
-                <w:color w:val="000000"/>
-                <w:sz w:val="24"/>
-                <w:szCs w:val="24"/>
-              </w:rPr>
-              <w:t>App received custom stop requests for the given line, sends an update of status on a custom stop request</w:t>
+              <w:t>DriverApp received custom stop requests for the given line, sends an update of status on a custom stop request</w:t>
             </w:r>
           </w:p>
         </w:tc>
@@ -4419,37 +4792,7 @@
                 <w:sz w:val="24"/>
                 <w:szCs w:val="24"/>
               </w:rPr>
-              <w:t>./customStop</w:t>
-            </w:r>
-            <w:r>
-              <w:rPr>
-                <w:rFonts w:cstheme="minorHAnsi"/>
-                <w:bCs/>
-                <w:color w:val="000000"/>
-                <w:sz w:val="24"/>
-                <w:szCs w:val="24"/>
-              </w:rPr>
-              <w:t>s</w:t>
-            </w:r>
-            <w:r>
-              <w:rPr>
-                <w:rFonts w:cstheme="minorHAnsi"/>
-                <w:bCs/>
-                <w:color w:val="000000"/>
-                <w:sz w:val="24"/>
-                <w:szCs w:val="24"/>
-              </w:rPr>
-              <w:t>/</w:t>
-            </w:r>
-            <w:r>
-              <w:rPr>
-                <w:rFonts w:cstheme="minorHAnsi"/>
-                <w:bCs/>
-                <w:color w:val="000000"/>
-                <w:sz w:val="24"/>
-                <w:szCs w:val="24"/>
-              </w:rPr>
-              <w:t>{requestId}</w:t>
+              <w:t>./customStops/{requestId}</w:t>
             </w:r>
           </w:p>
           <w:p>
@@ -4676,14 +5019,40 @@
             </w:r>
           </w:p>
         </w:tc>
-        <w:bookmarkStart w:id="0" w:name="_GoBack"/>
-        <w:bookmarkEnd w:id="0"/>
       </w:tr>
       <w:tr>
         <w:tc>
           <w:tcPr>
             <w:tcW w:w="846" w:type="dxa"/>
             <w:shd w:val="clear" w:color="auto" w:fill="A8D08D" w:themeFill="accent6" w:themeFillTint="99"/>
+          </w:tcPr>
+          <w:p>
+            <w:pPr>
+              <w:jc w:val="center"/>
+              <w:rPr>
+                <w:rFonts w:cstheme="minorHAnsi"/>
+                <w:bCs/>
+                <w:color w:val="000000"/>
+                <w:sz w:val="24"/>
+                <w:szCs w:val="24"/>
+              </w:rPr>
+            </w:pPr>
+            <w:r>
+              <w:rPr>
+                <w:rFonts w:cstheme="minorHAnsi"/>
+                <w:bCs/>
+                <w:color w:val="000000"/>
+                <w:sz w:val="24"/>
+                <w:szCs w:val="24"/>
+              </w:rPr>
+              <w:t>18</w:t>
+            </w:r>
+          </w:p>
+        </w:tc>
+        <w:tc>
+          <w:tcPr>
+            <w:tcW w:w="846" w:type="dxa"/>
+            <w:shd w:val="clear" w:color="auto" w:fill="A8D08D" w:themeFill="accent6" w:themeFillTint="99"/>
             <w:vAlign w:val="center"/>
           </w:tcPr>
           <w:p>
@@ -4764,47 +5133,7 @@
                 <w:sz w:val="24"/>
                 <w:szCs w:val="24"/>
               </w:rPr>
-              <w:t>.</w:t>
-            </w:r>
-            <w:r>
-              <w:rPr>
-                <w:rFonts w:cstheme="minorHAnsi"/>
-                <w:bCs/>
-                <w:color w:val="000000"/>
-                <w:sz w:val="24"/>
-                <w:szCs w:val="24"/>
-              </w:rPr>
-              <w:t>/customStop</w:t>
-            </w:r>
-            <w:r>
-              <w:rPr>
-                <w:rFonts w:cstheme="minorHAnsi"/>
-                <w:bCs/>
-                <w:color w:val="000000"/>
-                <w:sz w:val="24"/>
-                <w:szCs w:val="24"/>
-              </w:rPr>
-              <w:t>s</w:t>
-            </w:r>
-            <w:r>
-              <w:rPr>
-                <w:rFonts w:cstheme="minorHAnsi"/>
-                <w:bCs/>
-                <w:color w:val="000000"/>
-                <w:sz w:val="24"/>
-                <w:szCs w:val="24"/>
-              </w:rPr>
-              <w:t>?requestId={requestId}&amp;</w:t>
-            </w:r>
-            <w:r>
-              <w:rPr>
-                <w:rFonts w:cstheme="minorHAnsi"/>
-                <w:bCs/>
-                <w:color w:val="000000"/>
-                <w:sz w:val="24"/>
-                <w:szCs w:val="24"/>
-              </w:rPr>
-              <w:t>deviceId={deviceId}</w:t>
+              <w:t>./customStops?requestId={requestId}&amp;deviceId={deviceId}</w:t>
             </w:r>
           </w:p>
         </w:tc>
@@ -4870,6 +5199,34 @@
           <w:tcPr>
             <w:tcW w:w="846" w:type="dxa"/>
             <w:shd w:val="clear" w:color="auto" w:fill="FFFFFF" w:themeFill="background1"/>
+          </w:tcPr>
+          <w:p>
+            <w:pPr>
+              <w:jc w:val="center"/>
+              <w:rPr>
+                <w:rFonts w:cstheme="minorHAnsi"/>
+                <w:bCs/>
+                <w:color w:val="000000"/>
+                <w:sz w:val="24"/>
+                <w:szCs w:val="24"/>
+              </w:rPr>
+            </w:pPr>
+            <w:r>
+              <w:rPr>
+                <w:rFonts w:cstheme="minorHAnsi"/>
+                <w:bCs/>
+                <w:color w:val="000000"/>
+                <w:sz w:val="24"/>
+                <w:szCs w:val="24"/>
+              </w:rPr>
+              <w:t>19</w:t>
+            </w:r>
+          </w:p>
+        </w:tc>
+        <w:tc>
+          <w:tcPr>
+            <w:tcW w:w="846" w:type="dxa"/>
+            <w:shd w:val="clear" w:color="auto" w:fill="FFFFFF" w:themeFill="background1"/>
             <w:vAlign w:val="center"/>
           </w:tcPr>
           <w:p>
@@ -4910,13 +5267,7 @@
               <w:rPr>
                 <w:rFonts w:ascii="Liberation Sans" w:hAnsi="Liberation Sans"/>
               </w:rPr>
-              <w:t>SF_S11</w:t>
-            </w:r>
-            <w:r>
-              <w:rPr>
-                <w:rFonts w:ascii="Liberation Sans" w:hAnsi="Liberation Sans"/>
-              </w:rPr>
-              <w:t>: Response to custom stop request</w:t>
+              <w:t>SF_S11: Response to custom stop request</w:t>
             </w:r>
           </w:p>
         </w:tc>
@@ -6226,7 +6577,7 @@
 </file>
 
 <file path=customXml/itemProps1.xml><?xml version="1.0" encoding="utf-8"?>
-<ds:datastoreItem xmlns:ds="http://schemas.openxmlformats.org/officeDocument/2006/customXml" ds:itemID="{DB27F3B8-AE2F-4462-B437-882A26629EE6}">
+<ds:datastoreItem xmlns:ds="http://schemas.openxmlformats.org/officeDocument/2006/customXml" ds:itemID="{F6479DBC-64F1-4238-9287-2E7AADF0268D}">
   <ds:schemaRefs>
     <ds:schemaRef ds:uri="http://schemas.openxmlformats.org/officeDocument/2006/bibliography"/>
   </ds:schemaRefs>

</xml_diff>

<commit_message>
Test has been completed and document has updated.
</commit_message>
<xml_diff>
--- a/Test/Extended Test Cases_reviewed.docx
+++ b/Test/Extended Test Cases_reviewed.docx
@@ -186,8 +186,6 @@
               </w:rPr>
               <w:t>Sr.no</w:t>
             </w:r>
-            <w:bookmarkStart w:id="0" w:name="_GoBack"/>
-            <w:bookmarkEnd w:id="0"/>
           </w:p>
         </w:tc>
         <w:tc>
@@ -4332,7 +4330,7 @@
         <w:tc>
           <w:tcPr>
             <w:tcW w:w="846" w:type="dxa"/>
-            <w:shd w:val="clear" w:color="auto" w:fill="FFFFFF" w:themeFill="background1"/>
+            <w:shd w:val="clear" w:color="auto" w:fill="A8D08D" w:themeFill="accent6" w:themeFillTint="99"/>
           </w:tcPr>
           <w:p>
             <w:pPr>
@@ -4345,6 +4343,7 @@
                 <w:szCs w:val="24"/>
               </w:rPr>
             </w:pPr>
+            <w:bookmarkStart w:id="0" w:name="_GoBack" w:colFirst="0" w:colLast="6"/>
             <w:r>
               <w:rPr>
                 <w:rFonts w:cstheme="minorHAnsi"/>
@@ -4360,7 +4359,7 @@
         <w:tc>
           <w:tcPr>
             <w:tcW w:w="846" w:type="dxa"/>
-            <w:shd w:val="clear" w:color="auto" w:fill="FFFFFF" w:themeFill="background1"/>
+            <w:shd w:val="clear" w:color="auto" w:fill="A8D08D" w:themeFill="accent6" w:themeFillTint="99"/>
             <w:vAlign w:val="center"/>
           </w:tcPr>
           <w:p>
@@ -4378,7 +4377,7 @@
         <w:tc>
           <w:tcPr>
             <w:tcW w:w="1559" w:type="dxa"/>
-            <w:shd w:val="clear" w:color="auto" w:fill="FFFFFF" w:themeFill="background1"/>
+            <w:shd w:val="clear" w:color="auto" w:fill="A8D08D" w:themeFill="accent6" w:themeFillTint="99"/>
             <w:vAlign w:val="center"/>
           </w:tcPr>
           <w:p>
@@ -4392,7 +4391,7 @@
         <w:tc>
           <w:tcPr>
             <w:tcW w:w="1701" w:type="dxa"/>
-            <w:shd w:val="clear" w:color="auto" w:fill="FFFFFF" w:themeFill="background1"/>
+            <w:shd w:val="clear" w:color="auto" w:fill="A8D08D" w:themeFill="accent6" w:themeFillTint="99"/>
             <w:vAlign w:val="center"/>
           </w:tcPr>
           <w:p>
@@ -4420,7 +4419,7 @@
         <w:tc>
           <w:tcPr>
             <w:tcW w:w="2126" w:type="dxa"/>
-            <w:shd w:val="clear" w:color="auto" w:fill="FFFFFF" w:themeFill="background1"/>
+            <w:shd w:val="clear" w:color="auto" w:fill="A8D08D" w:themeFill="accent6" w:themeFillTint="99"/>
             <w:vAlign w:val="center"/>
           </w:tcPr>
           <w:p>
@@ -4448,7 +4447,7 @@
         <w:tc>
           <w:tcPr>
             <w:tcW w:w="2268" w:type="dxa"/>
-            <w:shd w:val="clear" w:color="auto" w:fill="FFFFFF" w:themeFill="background1"/>
+            <w:shd w:val="clear" w:color="auto" w:fill="A8D08D" w:themeFill="accent6" w:themeFillTint="99"/>
             <w:vAlign w:val="center"/>
           </w:tcPr>
           <w:p>
@@ -4476,22 +4475,33 @@
         <w:tc>
           <w:tcPr>
             <w:tcW w:w="1957" w:type="dxa"/>
-            <w:shd w:val="clear" w:color="auto" w:fill="FFFFFF" w:themeFill="background1"/>
-            <w:vAlign w:val="center"/>
-          </w:tcPr>
-          <w:p>
-            <w:pPr>
-              <w:rPr>
-                <w:rFonts w:cstheme="minorHAnsi"/>
-                <w:bCs/>
-                <w:color w:val="000000"/>
-                <w:sz w:val="24"/>
-                <w:szCs w:val="24"/>
-              </w:rPr>
-            </w:pPr>
+            <w:shd w:val="clear" w:color="auto" w:fill="A8D08D" w:themeFill="accent6" w:themeFillTint="99"/>
+            <w:vAlign w:val="center"/>
+          </w:tcPr>
+          <w:p>
+            <w:pPr>
+              <w:rPr>
+                <w:rFonts w:cstheme="minorHAnsi"/>
+                <w:bCs/>
+                <w:color w:val="000000"/>
+                <w:sz w:val="24"/>
+                <w:szCs w:val="24"/>
+              </w:rPr>
+            </w:pPr>
+            <w:r>
+              <w:rPr>
+                <w:rFonts w:cstheme="minorHAnsi"/>
+                <w:bCs/>
+                <w:color w:val="000000"/>
+                <w:sz w:val="24"/>
+                <w:szCs w:val="24"/>
+              </w:rPr>
+              <w:t>Passed</w:t>
+            </w:r>
           </w:p>
         </w:tc>
       </w:tr>
+      <w:bookmarkEnd w:id="0"/>
       <w:tr>
         <w:tc>
           <w:tcPr>
@@ -6577,7 +6587,7 @@
 </file>
 
 <file path=customXml/itemProps1.xml><?xml version="1.0" encoding="utf-8"?>
-<ds:datastoreItem xmlns:ds="http://schemas.openxmlformats.org/officeDocument/2006/customXml" ds:itemID="{F6479DBC-64F1-4238-9287-2E7AADF0268D}">
+<ds:datastoreItem xmlns:ds="http://schemas.openxmlformats.org/officeDocument/2006/customXml" ds:itemID="{2FEE4F4C-5E1C-4006-857F-7C38A556D623}">
   <ds:schemaRefs>
     <ds:schemaRef ds:uri="http://schemas.openxmlformats.org/officeDocument/2006/bibliography"/>
   </ds:schemaRefs>

</xml_diff>

<commit_message>
completed review of extended test cases against #61
</commit_message>
<xml_diff>
--- a/Test/Extended Test Cases_reviewed.docx
+++ b/Test/Extended Test Cases_reviewed.docx
@@ -4343,7 +4343,6 @@
                 <w:szCs w:val="24"/>
               </w:rPr>
             </w:pPr>
-            <w:bookmarkStart w:id="0" w:name="_GoBack" w:colFirst="0" w:colLast="6"/>
             <w:r>
               <w:rPr>
                 <w:rFonts w:cstheme="minorHAnsi"/>
@@ -4501,7 +4500,6 @@
           </w:p>
         </w:tc>
       </w:tr>
-      <w:bookmarkEnd w:id="0"/>
       <w:tr>
         <w:tc>
           <w:tcPr>
@@ -5465,8 +5463,10 @@
         <w:rPr>
           <w:bCs/>
         </w:rPr>
-        <w:t>in-progress</w:t>
+        <w:t>Complete</w:t>
       </w:r>
+      <w:bookmarkStart w:id="0" w:name="_GoBack"/>
+      <w:bookmarkEnd w:id="0"/>
     </w:p>
     <w:sectPr>
       <w:pgSz w:w="11907" w:h="16839" w:code="9"/>
@@ -6587,7 +6587,7 @@
 </file>
 
 <file path=customXml/itemProps1.xml><?xml version="1.0" encoding="utf-8"?>
-<ds:datastoreItem xmlns:ds="http://schemas.openxmlformats.org/officeDocument/2006/customXml" ds:itemID="{2FEE4F4C-5E1C-4006-857F-7C38A556D623}">
+<ds:datastoreItem xmlns:ds="http://schemas.openxmlformats.org/officeDocument/2006/customXml" ds:itemID="{97DF5681-B8C0-41FF-8CC4-7DB679952470}">
   <ds:schemaRefs>
     <ds:schemaRef ds:uri="http://schemas.openxmlformats.org/officeDocument/2006/bibliography"/>
   </ds:schemaRefs>

</xml_diff>